<commit_message>
Inicio da tabela de riscos
</commit_message>
<xml_diff>
--- a/Template TCC FACET -.docx
+++ b/Template TCC FACET -.docx
@@ -1245,7 +1245,6 @@
         <w:t xml:space="preserve">Agradeço </w:t>
       </w:r>
       <w:proofErr w:type="spellStart"/>
-      <w:proofErr w:type="gramStart"/>
       <w:r>
         <w:t>a</w:t>
       </w:r>
@@ -1253,7 +1252,6 @@
         <w:t>gradeço</w:t>
       </w:r>
       <w:proofErr w:type="spellEnd"/>
-      <w:proofErr w:type="gramEnd"/>
       <w:r>
         <w:t xml:space="preserve"> </w:t>
       </w:r>
@@ -1401,7 +1399,6 @@
         <w:t xml:space="preserve"> </w:t>
       </w:r>
       <w:proofErr w:type="spellStart"/>
-      <w:proofErr w:type="gramStart"/>
       <w:r>
         <w:t>agradeço</w:t>
       </w:r>
@@ -1409,7 +1406,6 @@
       <w:r>
         <w:t xml:space="preserve"> .</w:t>
       </w:r>
-      <w:proofErr w:type="gramEnd"/>
     </w:p>
     <w:p>
       <w:pPr>
@@ -8263,16 +8259,11 @@
           <w:szCs w:val="24"/>
         </w:rPr>
       </w:pPr>
-      <w:proofErr w:type="gramStart"/>
       <w:r>
         <w:t>c</w:t>
       </w:r>
       <w:r>
-        <w:t>itação</w:t>
-      </w:r>
-      <w:proofErr w:type="gramEnd"/>
-      <w:r>
-        <w:t xml:space="preserve"> </w:t>
+        <w:t xml:space="preserve">itação </w:t>
       </w:r>
       <w:proofErr w:type="spellStart"/>
       <w:r>
@@ -8443,12 +8434,10 @@
         <w:t xml:space="preserve">. Citação </w:t>
       </w:r>
       <w:proofErr w:type="spellStart"/>
-      <w:proofErr w:type="gramStart"/>
       <w:r>
         <w:t>citação</w:t>
       </w:r>
       <w:proofErr w:type="spellEnd"/>
-      <w:proofErr w:type="gramEnd"/>
       <w:r>
         <w:t xml:space="preserve"> </w:t>
       </w:r>
@@ -10517,15 +10506,7 @@
         <w:t>identificar os objetivos</w:t>
       </w:r>
       <w:r>
-        <w:t xml:space="preserve">, </w:t>
-      </w:r>
-      <w:proofErr w:type="gramStart"/>
-      <w:r>
-        <w:t>texto</w:t>
-      </w:r>
-      <w:proofErr w:type="gramEnd"/>
-      <w:r>
-        <w:t xml:space="preserve"> </w:t>
+        <w:t xml:space="preserve">, texto </w:t>
       </w:r>
       <w:proofErr w:type="spellStart"/>
       <w:r>
@@ -10576,21 +10557,7 @@
         <w:rPr>
           <w:rFonts w:cs="Arial"/>
         </w:rPr>
-        <w:t xml:space="preserve">efinem determinados aspectos que se pretende observar / estudar/ compreender /explicar /elaborar / implementar / </w:t>
-      </w:r>
-      <w:proofErr w:type="gramStart"/>
-      <w:r>
-        <w:rPr>
-          <w:rFonts w:cs="Arial"/>
-        </w:rPr>
-        <w:t>propor, etc.</w:t>
-      </w:r>
-      <w:proofErr w:type="gramEnd"/>
-      <w:r>
-        <w:rPr>
-          <w:rFonts w:cs="Arial"/>
-        </w:rPr>
-        <w:t>, levando ao alcance do objetivo geral; derivam do objetivo geral e se apresentam como atividades a serem desenvolvidas para a consecução do Projeto.</w:t>
+        <w:t>efinem determinados aspectos que se pretende observar / estudar/ compreender /explicar /elaborar / implementar / propor, etc., levando ao alcance do objetivo geral; derivam do objetivo geral e se apresentam como atividades a serem desenvolvidas para a consecução do Projeto.</w:t>
       </w:r>
     </w:p>
     <w:p>
@@ -11847,17 +11814,8 @@
           <w:rFonts w:cs="Arial"/>
           <w:bCs/>
         </w:rPr>
-        <w:t xml:space="preserve">É necessário que conste fundamentação teórica da metodologia de desenvolvimento de software adotada, por exemplo: Cascata, </w:t>
-      </w:r>
-      <w:proofErr w:type="gramStart"/>
-      <w:r>
-        <w:rPr>
-          <w:rFonts w:cs="Arial"/>
-          <w:bCs/>
-        </w:rPr>
-        <w:t>Scrum, etc.</w:t>
-      </w:r>
-      <w:proofErr w:type="gramEnd"/>
+        <w:t>É necessário que conste fundamentação teórica da metodologia de desenvolvimento de software adotada, por exemplo: Cascata, Scrum, etc.</w:t>
+      </w:r>
     </w:p>
     <w:p>
       <w:pPr>
@@ -14841,21 +14799,7 @@
         <w:rPr>
           <w:rFonts w:ascii="Arial" w:hAnsi="Arial" w:cs="Arial"/>
         </w:rPr>
-        <w:t xml:space="preserve">RF002 Permitir o Nivelamento de acesso </w:t>
-      </w:r>
-      <w:proofErr w:type="gramStart"/>
-      <w:r>
-        <w:rPr>
-          <w:rFonts w:ascii="Arial" w:hAnsi="Arial" w:cs="Arial"/>
-        </w:rPr>
-        <w:t>à</w:t>
-      </w:r>
-      <w:proofErr w:type="gramEnd"/>
-      <w:r>
-        <w:rPr>
-          <w:rFonts w:ascii="Arial" w:hAnsi="Arial" w:cs="Arial"/>
-        </w:rPr>
-        <w:t xml:space="preserve"> funções do</w:t>
+        <w:t>RF002 Permitir o Nivelamento de acesso à funções do</w:t>
       </w:r>
       <w:r>
         <w:rPr>
@@ -22396,25 +22340,7 @@
           <w:color w:val="000000"/>
           <w:szCs w:val="24"/>
         </w:rPr>
-        <w:t>(FP1) Ator clica na Aba "Painel do S</w:t>
-      </w:r>
-      <w:r>
-        <w:rPr>
-          <w:rFonts w:cs="Arial"/>
-          <w:bCs/>
-          <w:color w:val="000000"/>
-          <w:szCs w:val="24"/>
-        </w:rPr>
-        <w:t>í</w:t>
-      </w:r>
-      <w:r>
-        <w:rPr>
-          <w:rFonts w:cs="Arial"/>
-          <w:bCs/>
-          <w:color w:val="000000"/>
-          <w:szCs w:val="24"/>
-        </w:rPr>
-        <w:t>ndico".</w:t>
+        <w:t>(FP1) Ator clica na Aba "Painel do Síndico".</w:t>
       </w:r>
     </w:p>
     <w:p>
@@ -27108,25 +27034,14 @@
         </w:rPr>
         <w:t xml:space="preserve"> </w:t>
       </w:r>
-      <w:proofErr w:type="gramStart"/>
-      <w:r>
-        <w:rPr>
-          <w:rFonts w:cs="Arial"/>
-          <w:bCs/>
-          <w:color w:val="000000"/>
-          <w:szCs w:val="24"/>
-        </w:rPr>
-        <w:t>(</w:t>
-      </w:r>
-      <w:proofErr w:type="gramEnd"/>
-      <w:r>
-        <w:rPr>
-          <w:rFonts w:cs="Arial"/>
-          <w:bCs/>
-          <w:color w:val="000000"/>
-          <w:szCs w:val="24"/>
-        </w:rPr>
-        <w:t xml:space="preserve">FE1) </w:t>
+      <w:r>
+        <w:rPr>
+          <w:rFonts w:cs="Arial"/>
+          <w:bCs/>
+          <w:color w:val="000000"/>
+          <w:szCs w:val="24"/>
+        </w:rPr>
+        <w:t xml:space="preserve">(FE1) </w:t>
       </w:r>
     </w:p>
     <w:p>
@@ -27614,7 +27529,6 @@
         </w:rPr>
         <w:t xml:space="preserve"> </w:t>
       </w:r>
-      <w:proofErr w:type="gramStart"/>
       <w:r>
         <w:rPr>
           <w:rFonts w:cs="Arial"/>
@@ -27625,7 +27539,6 @@
         <w:t>(</w:t>
       </w:r>
       <w:proofErr w:type="spellStart"/>
-      <w:proofErr w:type="gramEnd"/>
       <w:r>
         <w:rPr>
           <w:rFonts w:cs="Arial"/>
@@ -29418,6 +29331,592 @@
     </w:p>
     <w:p>
       <w:pPr>
+        <w:pStyle w:val="Corpodetexto"/>
+        <w:spacing w:before="5"/>
+        <w:jc w:val="both"/>
+        <w:rPr>
+          <w:b/>
+          <w:sz w:val="27"/>
+        </w:rPr>
+      </w:pPr>
+    </w:p>
+    <w:tbl>
+      <w:tblPr>
+        <w:tblStyle w:val="Tabelacomgrade"/>
+        <w:tblW w:w="0" w:type="auto"/>
+        <w:jc w:val="center"/>
+        <w:shd w:val="clear" w:color="auto" w:fill="BFBFBF" w:themeFill="background1" w:themeFillShade="BF"/>
+        <w:tblLook w:val="04A0" w:firstRow="1" w:lastRow="0" w:firstColumn="1" w:lastColumn="0" w:noHBand="0" w:noVBand="1"/>
+      </w:tblPr>
+      <w:tblGrid>
+        <w:gridCol w:w="1151"/>
+        <w:gridCol w:w="1867"/>
+        <w:gridCol w:w="1433"/>
+        <w:gridCol w:w="1701"/>
+        <w:gridCol w:w="1867"/>
+        <w:gridCol w:w="1471"/>
+      </w:tblGrid>
+      <w:tr>
+        <w:trPr>
+          <w:trHeight w:val="855"/>
+          <w:jc w:val="center"/>
+        </w:trPr>
+        <w:tc>
+          <w:tcPr>
+            <w:tcW w:w="1211" w:type="dxa"/>
+            <w:shd w:val="clear" w:color="auto" w:fill="BFBFBF" w:themeFill="background1" w:themeFillShade="BF"/>
+            <w:vAlign w:val="center"/>
+          </w:tcPr>
+          <w:p>
+            <w:pPr>
+              <w:spacing w:before="100"/>
+              <w:jc w:val="both"/>
+              <w:rPr>
+                <w:rFonts w:cs="Arial"/>
+                <w:bCs/>
+                <w:color w:val="000000"/>
+                <w:sz w:val="22"/>
+                <w:szCs w:val="20"/>
+              </w:rPr>
+            </w:pPr>
+            <w:r>
+              <w:rPr>
+                <w:rFonts w:cs="Arial"/>
+                <w:bCs/>
+                <w:color w:val="000000"/>
+                <w:sz w:val="22"/>
+                <w:szCs w:val="20"/>
+              </w:rPr>
+              <w:t>Número</w:t>
+            </w:r>
+          </w:p>
+        </w:tc>
+        <w:tc>
+          <w:tcPr>
+            <w:tcW w:w="1469" w:type="dxa"/>
+            <w:shd w:val="clear" w:color="auto" w:fill="BFBFBF" w:themeFill="background1" w:themeFillShade="BF"/>
+            <w:vAlign w:val="center"/>
+          </w:tcPr>
+          <w:p>
+            <w:pPr>
+              <w:spacing w:before="100"/>
+              <w:jc w:val="both"/>
+              <w:rPr>
+                <w:rFonts w:cs="Arial"/>
+                <w:bCs/>
+                <w:color w:val="000000"/>
+                <w:sz w:val="22"/>
+                <w:szCs w:val="20"/>
+              </w:rPr>
+            </w:pPr>
+            <w:r>
+              <w:rPr>
+                <w:rFonts w:cs="Arial"/>
+                <w:bCs/>
+                <w:color w:val="000000"/>
+                <w:sz w:val="22"/>
+                <w:szCs w:val="20"/>
+              </w:rPr>
+              <w:t>Risco</w:t>
+            </w:r>
+          </w:p>
+        </w:tc>
+        <w:tc>
+          <w:tcPr>
+            <w:tcW w:w="1512" w:type="dxa"/>
+            <w:shd w:val="clear" w:color="auto" w:fill="BFBFBF" w:themeFill="background1" w:themeFillShade="BF"/>
+            <w:vAlign w:val="center"/>
+          </w:tcPr>
+          <w:p>
+            <w:pPr>
+              <w:spacing w:before="100"/>
+              <w:jc w:val="both"/>
+              <w:rPr>
+                <w:rFonts w:cs="Arial"/>
+                <w:bCs/>
+                <w:color w:val="000000"/>
+                <w:sz w:val="22"/>
+                <w:szCs w:val="20"/>
+              </w:rPr>
+            </w:pPr>
+            <w:r>
+              <w:rPr>
+                <w:rFonts w:cs="Arial"/>
+                <w:bCs/>
+                <w:color w:val="000000"/>
+                <w:sz w:val="22"/>
+                <w:szCs w:val="20"/>
+              </w:rPr>
+              <w:t>Gravidade</w:t>
+            </w:r>
+          </w:p>
+        </w:tc>
+        <w:tc>
+          <w:tcPr>
+            <w:tcW w:w="1755" w:type="dxa"/>
+            <w:shd w:val="clear" w:color="auto" w:fill="BFBFBF" w:themeFill="background1" w:themeFillShade="BF"/>
+            <w:vAlign w:val="center"/>
+          </w:tcPr>
+          <w:p>
+            <w:pPr>
+              <w:spacing w:before="100"/>
+              <w:jc w:val="both"/>
+              <w:rPr>
+                <w:rFonts w:cs="Arial"/>
+                <w:bCs/>
+                <w:color w:val="000000"/>
+                <w:sz w:val="22"/>
+                <w:szCs w:val="20"/>
+              </w:rPr>
+            </w:pPr>
+            <w:r>
+              <w:rPr>
+                <w:rFonts w:cs="Arial"/>
+                <w:bCs/>
+                <w:color w:val="000000"/>
+                <w:sz w:val="22"/>
+                <w:szCs w:val="20"/>
+              </w:rPr>
+              <w:t xml:space="preserve">Probabilidade de </w:t>
+            </w:r>
+            <w:proofErr w:type="spellStart"/>
+            <w:r>
+              <w:rPr>
+                <w:rFonts w:cs="Arial"/>
+                <w:bCs/>
+                <w:color w:val="000000"/>
+                <w:sz w:val="22"/>
+                <w:szCs w:val="20"/>
+              </w:rPr>
+              <w:t>Ocorência</w:t>
+            </w:r>
+            <w:proofErr w:type="spellEnd"/>
+          </w:p>
+        </w:tc>
+        <w:tc>
+          <w:tcPr>
+            <w:tcW w:w="1492" w:type="dxa"/>
+            <w:shd w:val="clear" w:color="auto" w:fill="BFBFBF" w:themeFill="background1" w:themeFillShade="BF"/>
+            <w:vAlign w:val="center"/>
+          </w:tcPr>
+          <w:p>
+            <w:pPr>
+              <w:spacing w:before="100"/>
+              <w:jc w:val="both"/>
+              <w:rPr>
+                <w:rFonts w:cs="Arial"/>
+                <w:bCs/>
+                <w:color w:val="000000"/>
+                <w:sz w:val="22"/>
+                <w:szCs w:val="20"/>
+              </w:rPr>
+            </w:pPr>
+            <w:r>
+              <w:rPr>
+                <w:rFonts w:cs="Arial"/>
+                <w:bCs/>
+                <w:color w:val="000000"/>
+                <w:sz w:val="22"/>
+                <w:szCs w:val="20"/>
+              </w:rPr>
+              <w:t>Impacto Previsto</w:t>
+            </w:r>
+          </w:p>
+        </w:tc>
+        <w:tc>
+          <w:tcPr>
+            <w:tcW w:w="1522" w:type="dxa"/>
+            <w:shd w:val="clear" w:color="auto" w:fill="BFBFBF" w:themeFill="background1" w:themeFillShade="BF"/>
+            <w:vAlign w:val="center"/>
+          </w:tcPr>
+          <w:p>
+            <w:pPr>
+              <w:spacing w:before="100"/>
+              <w:jc w:val="both"/>
+              <w:rPr>
+                <w:rFonts w:cs="Arial"/>
+                <w:bCs/>
+                <w:color w:val="000000"/>
+                <w:sz w:val="22"/>
+                <w:szCs w:val="20"/>
+              </w:rPr>
+            </w:pPr>
+            <w:r>
+              <w:rPr>
+                <w:rFonts w:cs="Arial"/>
+                <w:bCs/>
+                <w:color w:val="000000"/>
+                <w:sz w:val="22"/>
+                <w:szCs w:val="20"/>
+              </w:rPr>
+              <w:t>Tratamento Previsto</w:t>
+            </w:r>
+          </w:p>
+        </w:tc>
+      </w:tr>
+      <w:tr>
+        <w:trPr>
+          <w:trHeight w:val="855"/>
+          <w:jc w:val="center"/>
+        </w:trPr>
+        <w:tc>
+          <w:tcPr>
+            <w:tcW w:w="1211" w:type="dxa"/>
+            <w:shd w:val="clear" w:color="auto" w:fill="D9D9D9" w:themeFill="background1" w:themeFillShade="D9"/>
+            <w:vAlign w:val="center"/>
+          </w:tcPr>
+          <w:p>
+            <w:pPr>
+              <w:spacing w:before="100"/>
+              <w:rPr>
+                <w:rFonts w:cs="Arial"/>
+                <w:bCs/>
+                <w:color w:val="000000"/>
+                <w:sz w:val="22"/>
+                <w:szCs w:val="20"/>
+              </w:rPr>
+            </w:pPr>
+            <w:r>
+              <w:rPr>
+                <w:rFonts w:cs="Arial"/>
+                <w:bCs/>
+                <w:color w:val="000000"/>
+                <w:sz w:val="22"/>
+                <w:szCs w:val="20"/>
+              </w:rPr>
+              <w:t>R01</w:t>
+            </w:r>
+          </w:p>
+        </w:tc>
+        <w:tc>
+          <w:tcPr>
+            <w:tcW w:w="1469" w:type="dxa"/>
+            <w:shd w:val="clear" w:color="auto" w:fill="D9D9D9" w:themeFill="background1" w:themeFillShade="D9"/>
+            <w:vAlign w:val="center"/>
+          </w:tcPr>
+          <w:p>
+            <w:pPr>
+              <w:spacing w:before="100"/>
+              <w:rPr>
+                <w:rFonts w:cs="Arial"/>
+                <w:bCs/>
+                <w:color w:val="000000"/>
+                <w:sz w:val="22"/>
+                <w:szCs w:val="20"/>
+              </w:rPr>
+            </w:pPr>
+            <w:r>
+              <w:rPr>
+                <w:rFonts w:cs="Arial"/>
+                <w:bCs/>
+                <w:color w:val="000000"/>
+                <w:sz w:val="22"/>
+                <w:szCs w:val="20"/>
+              </w:rPr>
+              <w:t>Atraso na execução do cronograma de desenvolvimento</w:t>
+            </w:r>
+          </w:p>
+        </w:tc>
+        <w:tc>
+          <w:tcPr>
+            <w:tcW w:w="1512" w:type="dxa"/>
+            <w:shd w:val="clear" w:color="auto" w:fill="D9D9D9" w:themeFill="background1" w:themeFillShade="D9"/>
+            <w:vAlign w:val="center"/>
+          </w:tcPr>
+          <w:p>
+            <w:pPr>
+              <w:spacing w:before="100"/>
+              <w:rPr>
+                <w:rFonts w:cs="Arial"/>
+                <w:bCs/>
+                <w:color w:val="000000"/>
+                <w:sz w:val="22"/>
+                <w:szCs w:val="20"/>
+              </w:rPr>
+            </w:pPr>
+            <w:r>
+              <w:rPr>
+                <w:rFonts w:cs="Arial"/>
+                <w:bCs/>
+                <w:color w:val="000000"/>
+                <w:sz w:val="22"/>
+                <w:szCs w:val="20"/>
+              </w:rPr>
+              <w:t>Alta</w:t>
+            </w:r>
+          </w:p>
+        </w:tc>
+        <w:tc>
+          <w:tcPr>
+            <w:tcW w:w="1755" w:type="dxa"/>
+            <w:shd w:val="clear" w:color="auto" w:fill="D9D9D9" w:themeFill="background1" w:themeFillShade="D9"/>
+            <w:vAlign w:val="center"/>
+          </w:tcPr>
+          <w:p>
+            <w:pPr>
+              <w:spacing w:before="100"/>
+              <w:rPr>
+                <w:rFonts w:cs="Arial"/>
+                <w:bCs/>
+                <w:color w:val="000000"/>
+                <w:sz w:val="22"/>
+                <w:szCs w:val="20"/>
+              </w:rPr>
+            </w:pPr>
+            <w:r>
+              <w:rPr>
+                <w:rFonts w:cs="Arial"/>
+                <w:bCs/>
+                <w:color w:val="000000"/>
+                <w:sz w:val="22"/>
+                <w:szCs w:val="20"/>
+              </w:rPr>
+              <w:t>Média</w:t>
+            </w:r>
+          </w:p>
+        </w:tc>
+        <w:tc>
+          <w:tcPr>
+            <w:tcW w:w="1492" w:type="dxa"/>
+            <w:shd w:val="clear" w:color="auto" w:fill="D9D9D9" w:themeFill="background1" w:themeFillShade="D9"/>
+            <w:vAlign w:val="center"/>
+          </w:tcPr>
+          <w:p>
+            <w:pPr>
+              <w:spacing w:before="100"/>
+              <w:rPr>
+                <w:rFonts w:cs="Arial"/>
+                <w:bCs/>
+                <w:color w:val="000000"/>
+                <w:sz w:val="22"/>
+                <w:szCs w:val="20"/>
+              </w:rPr>
+            </w:pPr>
+            <w:r>
+              <w:rPr>
+                <w:rFonts w:cs="Arial"/>
+                <w:bCs/>
+                <w:color w:val="000000"/>
+                <w:sz w:val="22"/>
+                <w:szCs w:val="20"/>
+              </w:rPr>
+              <w:t>Atraso na entrega dos resultados parciais e totais</w:t>
+            </w:r>
+          </w:p>
+        </w:tc>
+        <w:tc>
+          <w:tcPr>
+            <w:tcW w:w="1522" w:type="dxa"/>
+            <w:shd w:val="clear" w:color="auto" w:fill="D9D9D9" w:themeFill="background1" w:themeFillShade="D9"/>
+            <w:vAlign w:val="center"/>
+          </w:tcPr>
+          <w:p>
+            <w:pPr>
+              <w:spacing w:before="100"/>
+              <w:rPr>
+                <w:rFonts w:cs="Arial"/>
+                <w:bCs/>
+                <w:color w:val="000000"/>
+                <w:sz w:val="22"/>
+                <w:szCs w:val="20"/>
+              </w:rPr>
+            </w:pPr>
+            <w:r>
+              <w:rPr>
+                <w:rFonts w:cs="Arial"/>
+                <w:bCs/>
+                <w:color w:val="000000"/>
+                <w:sz w:val="22"/>
+                <w:szCs w:val="20"/>
+              </w:rPr>
+              <w:t>Mitigar</w:t>
+            </w:r>
+          </w:p>
+        </w:tc>
+      </w:tr>
+      <w:tr>
+        <w:trPr>
+          <w:trHeight w:val="855"/>
+          <w:jc w:val="center"/>
+        </w:trPr>
+        <w:tc>
+          <w:tcPr>
+            <w:tcW w:w="1211" w:type="dxa"/>
+            <w:shd w:val="clear" w:color="auto" w:fill="D9D9D9" w:themeFill="background1" w:themeFillShade="D9"/>
+            <w:vAlign w:val="center"/>
+          </w:tcPr>
+          <w:p>
+            <w:pPr>
+              <w:spacing w:before="100"/>
+              <w:rPr>
+                <w:rFonts w:cs="Arial"/>
+                <w:bCs/>
+                <w:color w:val="000000"/>
+                <w:sz w:val="22"/>
+                <w:szCs w:val="20"/>
+              </w:rPr>
+            </w:pPr>
+            <w:r>
+              <w:rPr>
+                <w:rFonts w:cs="Arial"/>
+                <w:bCs/>
+                <w:color w:val="000000"/>
+                <w:sz w:val="22"/>
+                <w:szCs w:val="20"/>
+              </w:rPr>
+              <w:t>R02</w:t>
+            </w:r>
+          </w:p>
+        </w:tc>
+        <w:tc>
+          <w:tcPr>
+            <w:tcW w:w="1469" w:type="dxa"/>
+            <w:shd w:val="clear" w:color="auto" w:fill="D9D9D9" w:themeFill="background1" w:themeFillShade="D9"/>
+            <w:vAlign w:val="center"/>
+          </w:tcPr>
+          <w:p>
+            <w:pPr>
+              <w:spacing w:before="100"/>
+              <w:rPr>
+                <w:rFonts w:cs="Arial"/>
+                <w:bCs/>
+                <w:color w:val="000000"/>
+                <w:sz w:val="22"/>
+                <w:szCs w:val="20"/>
+              </w:rPr>
+            </w:pPr>
+            <w:r>
+              <w:rPr>
+                <w:rFonts w:cs="Arial"/>
+                <w:bCs/>
+                <w:color w:val="000000"/>
+                <w:sz w:val="22"/>
+                <w:szCs w:val="20"/>
+              </w:rPr>
+              <w:t>Complexidade do software a ser desenvolvido</w:t>
+            </w:r>
+          </w:p>
+        </w:tc>
+        <w:tc>
+          <w:tcPr>
+            <w:tcW w:w="1512" w:type="dxa"/>
+            <w:shd w:val="clear" w:color="auto" w:fill="D9D9D9" w:themeFill="background1" w:themeFillShade="D9"/>
+            <w:vAlign w:val="center"/>
+          </w:tcPr>
+          <w:p>
+            <w:pPr>
+              <w:spacing w:before="100"/>
+              <w:rPr>
+                <w:rFonts w:cs="Arial"/>
+                <w:bCs/>
+                <w:color w:val="000000"/>
+                <w:sz w:val="22"/>
+                <w:szCs w:val="20"/>
+              </w:rPr>
+            </w:pPr>
+            <w:r>
+              <w:rPr>
+                <w:rFonts w:cs="Arial"/>
+                <w:bCs/>
+                <w:color w:val="000000"/>
+                <w:sz w:val="22"/>
+                <w:szCs w:val="20"/>
+              </w:rPr>
+              <w:t>Média</w:t>
+            </w:r>
+          </w:p>
+        </w:tc>
+        <w:tc>
+          <w:tcPr>
+            <w:tcW w:w="1755" w:type="dxa"/>
+            <w:shd w:val="clear" w:color="auto" w:fill="D9D9D9" w:themeFill="background1" w:themeFillShade="D9"/>
+            <w:vAlign w:val="center"/>
+          </w:tcPr>
+          <w:p>
+            <w:pPr>
+              <w:spacing w:before="100"/>
+              <w:rPr>
+                <w:rFonts w:cs="Arial"/>
+                <w:bCs/>
+                <w:color w:val="000000"/>
+                <w:sz w:val="22"/>
+                <w:szCs w:val="20"/>
+              </w:rPr>
+            </w:pPr>
+            <w:r>
+              <w:rPr>
+                <w:rFonts w:cs="Arial"/>
+                <w:bCs/>
+                <w:color w:val="000000"/>
+                <w:sz w:val="22"/>
+                <w:szCs w:val="20"/>
+              </w:rPr>
+              <w:t>Média</w:t>
+            </w:r>
+          </w:p>
+        </w:tc>
+        <w:tc>
+          <w:tcPr>
+            <w:tcW w:w="1492" w:type="dxa"/>
+            <w:shd w:val="clear" w:color="auto" w:fill="D9D9D9" w:themeFill="background1" w:themeFillShade="D9"/>
+            <w:vAlign w:val="center"/>
+          </w:tcPr>
+          <w:p>
+            <w:pPr>
+              <w:spacing w:before="100"/>
+              <w:rPr>
+                <w:rFonts w:cs="Arial"/>
+                <w:bCs/>
+                <w:color w:val="000000"/>
+                <w:sz w:val="22"/>
+                <w:szCs w:val="20"/>
+              </w:rPr>
+            </w:pPr>
+            <w:r>
+              <w:rPr>
+                <w:rFonts w:cs="Arial"/>
+                <w:bCs/>
+                <w:color w:val="000000"/>
+                <w:sz w:val="22"/>
+                <w:szCs w:val="20"/>
+              </w:rPr>
+              <w:t>Dificuldade no desenvolvimento de algoritmos do software</w:t>
+            </w:r>
+          </w:p>
+        </w:tc>
+        <w:tc>
+          <w:tcPr>
+            <w:tcW w:w="1522" w:type="dxa"/>
+            <w:shd w:val="clear" w:color="auto" w:fill="D9D9D9" w:themeFill="background1" w:themeFillShade="D9"/>
+            <w:vAlign w:val="center"/>
+          </w:tcPr>
+          <w:p>
+            <w:pPr>
+              <w:spacing w:before="100"/>
+              <w:rPr>
+                <w:rFonts w:cs="Arial"/>
+                <w:bCs/>
+                <w:color w:val="000000"/>
+                <w:sz w:val="22"/>
+                <w:szCs w:val="20"/>
+              </w:rPr>
+            </w:pPr>
+            <w:r>
+              <w:rPr>
+                <w:rFonts w:cs="Arial"/>
+                <w:bCs/>
+                <w:color w:val="000000"/>
+                <w:sz w:val="22"/>
+                <w:szCs w:val="20"/>
+              </w:rPr>
+              <w:t>Mitigar</w:t>
+            </w:r>
+          </w:p>
+        </w:tc>
+      </w:tr>
+    </w:tbl>
+    <w:p>
+      <w:pPr>
         <w:spacing w:before="100"/>
         <w:jc w:val="both"/>
         <w:rPr>
@@ -29426,6 +29925,39 @@
           <w:color w:val="000000"/>
         </w:rPr>
       </w:pPr>
+    </w:p>
+    <w:p>
+      <w:pPr>
+        <w:spacing w:before="100"/>
+        <w:jc w:val="both"/>
+        <w:rPr>
+          <w:rFonts w:cs="Arial"/>
+          <w:bCs/>
+          <w:color w:val="000000"/>
+        </w:rPr>
+      </w:pPr>
+    </w:p>
+    <w:p>
+      <w:pPr>
+        <w:spacing w:before="100"/>
+        <w:jc w:val="both"/>
+        <w:rPr>
+          <w:rFonts w:cs="Arial"/>
+          <w:bCs/>
+          <w:color w:val="000000"/>
+        </w:rPr>
+      </w:pPr>
+    </w:p>
+    <w:p>
+      <w:pPr>
+        <w:spacing w:before="100"/>
+        <w:jc w:val="both"/>
+        <w:rPr>
+          <w:rFonts w:cs="Arial"/>
+          <w:bCs/>
+          <w:color w:val="000000"/>
+        </w:rPr>
+      </w:pPr>
       <w:r>
         <w:rPr>
           <w:rFonts w:cs="Arial"/>
@@ -29434,6 +29966,7 @@
           <w:color w:val="000000"/>
           <w:lang w:val="en-US"/>
         </w:rPr>
+        <w:lastRenderedPageBreak/>
         <w:drawing>
           <wp:anchor distT="0" distB="0" distL="0" distR="0" simplePos="0" relativeHeight="251659776" behindDoc="0" locked="0" layoutInCell="1" allowOverlap="1" wp14:anchorId="4C351B18" wp14:editId="4C351B19">
             <wp:simplePos x="0" y="0"/>
@@ -29549,7 +30082,6 @@
           <w:noProof/>
           <w:sz w:val="20"/>
         </w:rPr>
-        <w:lastRenderedPageBreak/>
         <w:drawing>
           <wp:inline distT="0" distB="0" distL="0" distR="0" wp14:anchorId="623FD594" wp14:editId="45F17A23">
             <wp:extent cx="5897353" cy="4962525"/>
@@ -30015,7 +30547,6 @@
         <w:t xml:space="preserve">Figura 5 - Interface de </w:t>
       </w:r>
       <w:proofErr w:type="spellStart"/>
-      <w:proofErr w:type="gramStart"/>
       <w:r>
         <w:rPr>
           <w:b/>
@@ -30025,7 +30556,6 @@
         <w:t>Inicio</w:t>
       </w:r>
       <w:proofErr w:type="spellEnd"/>
-      <w:proofErr w:type="gramEnd"/>
       <w:r>
         <w:rPr>
           <w:b/>
@@ -30315,25 +30845,7 @@
           <w:w w:val="105"/>
           <w:sz w:val="19"/>
         </w:rPr>
-        <w:t xml:space="preserve">Figura 7 - Interface </w:t>
-      </w:r>
-      <w:proofErr w:type="gramStart"/>
-      <w:r>
-        <w:rPr>
-          <w:b/>
-          <w:w w:val="105"/>
-          <w:sz w:val="19"/>
-        </w:rPr>
-        <w:t>Sindico</w:t>
-      </w:r>
-      <w:proofErr w:type="gramEnd"/>
-      <w:r>
-        <w:rPr>
-          <w:b/>
-          <w:w w:val="105"/>
-          <w:sz w:val="19"/>
-        </w:rPr>
-        <w:t xml:space="preserve"> Caixa Fonte: Autoria própria.</w:t>
+        <w:t>Figura 7 - Interface Sindico Caixa Fonte: Autoria própria.</w:t>
       </w:r>
     </w:p>
     <w:p>
@@ -30479,25 +30991,7 @@
           <w:w w:val="105"/>
           <w:sz w:val="19"/>
         </w:rPr>
-        <w:t xml:space="preserve">Figura 8 - Interface </w:t>
-      </w:r>
-      <w:proofErr w:type="gramStart"/>
-      <w:r>
-        <w:rPr>
-          <w:b/>
-          <w:w w:val="105"/>
-          <w:sz w:val="19"/>
-        </w:rPr>
-        <w:t>Sindico</w:t>
-      </w:r>
-      <w:proofErr w:type="gramEnd"/>
-      <w:r>
-        <w:rPr>
-          <w:b/>
-          <w:w w:val="105"/>
-          <w:sz w:val="19"/>
-        </w:rPr>
-        <w:t xml:space="preserve"> Atividades Fonte: Autoria própria.</w:t>
+        <w:t>Figura 8 - Interface Sindico Atividades Fonte: Autoria própria.</w:t>
       </w:r>
     </w:p>
     <w:p>
@@ -30643,25 +31137,7 @@
           <w:w w:val="105"/>
           <w:sz w:val="19"/>
         </w:rPr>
-        <w:t xml:space="preserve">Figura 9 - Interface </w:t>
-      </w:r>
-      <w:proofErr w:type="gramStart"/>
-      <w:r>
-        <w:rPr>
-          <w:b/>
-          <w:w w:val="105"/>
-          <w:sz w:val="19"/>
-        </w:rPr>
-        <w:t>Sindico</w:t>
-      </w:r>
-      <w:proofErr w:type="gramEnd"/>
-      <w:r>
-        <w:rPr>
-          <w:b/>
-          <w:w w:val="105"/>
-          <w:sz w:val="19"/>
-        </w:rPr>
-        <w:t xml:space="preserve"> Assembleia Fonte: Autoria própria.</w:t>
+        <w:t>Figura 9 - Interface Sindico Assembleia Fonte: Autoria própria.</w:t>
       </w:r>
     </w:p>
     <w:p>
@@ -30807,25 +31283,7 @@
           <w:w w:val="105"/>
           <w:sz w:val="19"/>
         </w:rPr>
-        <w:t xml:space="preserve">Figura 10 - Interface </w:t>
-      </w:r>
-      <w:proofErr w:type="gramStart"/>
-      <w:r>
-        <w:rPr>
-          <w:b/>
-          <w:w w:val="105"/>
-          <w:sz w:val="19"/>
-        </w:rPr>
-        <w:t>Sindico</w:t>
-      </w:r>
-      <w:proofErr w:type="gramEnd"/>
-      <w:r>
-        <w:rPr>
-          <w:b/>
-          <w:w w:val="105"/>
-          <w:sz w:val="19"/>
-        </w:rPr>
-        <w:t xml:space="preserve"> Vagas Visitantes Fonte: Autoria própria.</w:t>
+        <w:t>Figura 10 - Interface Sindico Vagas Visitantes Fonte: Autoria própria.</w:t>
       </w:r>
     </w:p>
     <w:p>
@@ -30971,25 +31429,7 @@
           <w:w w:val="105"/>
           <w:sz w:val="19"/>
         </w:rPr>
-        <w:t xml:space="preserve">Figura 11 - Interface </w:t>
-      </w:r>
-      <w:proofErr w:type="gramStart"/>
-      <w:r>
-        <w:rPr>
-          <w:b/>
-          <w:w w:val="105"/>
-          <w:sz w:val="19"/>
-        </w:rPr>
-        <w:t>Sindico</w:t>
-      </w:r>
-      <w:proofErr w:type="gramEnd"/>
-      <w:r>
-        <w:rPr>
-          <w:b/>
-          <w:w w:val="105"/>
-          <w:sz w:val="19"/>
-        </w:rPr>
-        <w:t xml:space="preserve"> Ocorrências Fonte: Autoria própria.</w:t>
+        <w:t>Figura 11 - Interface Sindico Ocorrências Fonte: Autoria própria.</w:t>
       </w:r>
     </w:p>
     <w:p>
@@ -31081,15 +31521,13 @@
         <w:t xml:space="preserve">citação direta, aquela até três linhas, deve aparecer desta forma no texto. Texto </w:t>
       </w:r>
       <w:proofErr w:type="spellStart"/>
-      <w:proofErr w:type="gramStart"/>
-      <w:r>
-        <w:rPr>
-          <w:rFonts w:cs="Arial"/>
-        </w:rPr>
-        <w:t>texto</w:t>
-      </w:r>
-      <w:proofErr w:type="spellEnd"/>
-      <w:proofErr w:type="gramEnd"/>
+      <w:r>
+        <w:rPr>
+          <w:rFonts w:cs="Arial"/>
+        </w:rPr>
+        <w:t>texto</w:t>
+      </w:r>
+      <w:proofErr w:type="spellEnd"/>
       <w:r>
         <w:rPr>
           <w:rFonts w:cs="Arial"/>
@@ -31128,12 +31566,10 @@
         <w:t xml:space="preserve"> </w:t>
       </w:r>
       <w:proofErr w:type="spellStart"/>
-      <w:proofErr w:type="gramStart"/>
-      <w:r>
-        <w:t>texto</w:t>
-      </w:r>
-      <w:proofErr w:type="spellEnd"/>
-      <w:proofErr w:type="gramEnd"/>
+      <w:r>
+        <w:t>texto</w:t>
+      </w:r>
+      <w:proofErr w:type="spellEnd"/>
       <w:r>
         <w:t xml:space="preserve"> </w:t>
       </w:r>
@@ -31995,12 +32431,10 @@
         <w:t xml:space="preserve"> </w:t>
       </w:r>
       <w:proofErr w:type="spellStart"/>
-      <w:proofErr w:type="gramStart"/>
-      <w:r>
-        <w:t>texto</w:t>
-      </w:r>
-      <w:proofErr w:type="spellEnd"/>
-      <w:proofErr w:type="gramEnd"/>
+      <w:r>
+        <w:t>texto</w:t>
+      </w:r>
+      <w:proofErr w:type="spellEnd"/>
       <w:r>
         <w:t xml:space="preserve"> </w:t>
       </w:r>
@@ -35092,7 +35526,6 @@
               <w:t xml:space="preserve">Texto </w:t>
             </w:r>
             <w:proofErr w:type="spellStart"/>
-            <w:proofErr w:type="gramStart"/>
             <w:r>
               <w:rPr>
                 <w:sz w:val="20"/>
@@ -35101,7 +35534,6 @@
               <w:t>texto</w:t>
             </w:r>
             <w:proofErr w:type="spellEnd"/>
-            <w:proofErr w:type="gramEnd"/>
             <w:r>
               <w:rPr>
                 <w:sz w:val="20"/>
@@ -35223,7 +35655,6 @@
               <w:t xml:space="preserve">Texto </w:t>
             </w:r>
             <w:proofErr w:type="spellStart"/>
-            <w:proofErr w:type="gramStart"/>
             <w:r>
               <w:rPr>
                 <w:sz w:val="20"/>
@@ -35232,7 +35663,6 @@
               <w:t>texto</w:t>
             </w:r>
             <w:proofErr w:type="spellEnd"/>
-            <w:proofErr w:type="gramEnd"/>
             <w:r>
               <w:rPr>
                 <w:sz w:val="20"/>
@@ -35370,7 +35800,6 @@
               <w:t xml:space="preserve">Texto </w:t>
             </w:r>
             <w:proofErr w:type="spellStart"/>
-            <w:proofErr w:type="gramStart"/>
             <w:r>
               <w:rPr>
                 <w:sz w:val="20"/>
@@ -35379,7 +35808,6 @@
               <w:t>texto</w:t>
             </w:r>
             <w:proofErr w:type="spellEnd"/>
-            <w:proofErr w:type="gramEnd"/>
             <w:r>
               <w:rPr>
                 <w:sz w:val="20"/>
@@ -35492,7 +35920,6 @@
               <w:t xml:space="preserve">Texto </w:t>
             </w:r>
             <w:proofErr w:type="spellStart"/>
-            <w:proofErr w:type="gramStart"/>
             <w:r>
               <w:rPr>
                 <w:sz w:val="20"/>
@@ -35501,7 +35928,6 @@
               <w:t>texto</w:t>
             </w:r>
             <w:proofErr w:type="spellEnd"/>
-            <w:proofErr w:type="gramEnd"/>
             <w:r>
               <w:rPr>
                 <w:sz w:val="20"/>
@@ -37412,25 +37838,7 @@
           <w:color w:val="000000"/>
           <w:szCs w:val="24"/>
         </w:rPr>
-        <w:t xml:space="preserve">A seguir são apresentados os cronogramas </w:t>
-      </w:r>
-      <w:proofErr w:type="gramStart"/>
-      <w:r>
-        <w:rPr>
-          <w:rFonts w:eastAsia="Times New Roman" w:cs="Arial"/>
-          <w:color w:val="000000"/>
-          <w:szCs w:val="24"/>
-        </w:rPr>
-        <w:t>das macro</w:t>
-      </w:r>
-      <w:proofErr w:type="gramEnd"/>
-      <w:r>
-        <w:rPr>
-          <w:rFonts w:eastAsia="Times New Roman" w:cs="Arial"/>
-          <w:color w:val="000000"/>
-          <w:szCs w:val="24"/>
-        </w:rPr>
-        <w:t xml:space="preserve"> atividades e entregas referentes às parte 1 e 2 do trabalho de conclusão de curso</w:t>
+        <w:t>A seguir são apresentados os cronogramas das macro atividades e entregas referentes às parte 1 e 2 do trabalho de conclusão de curso</w:t>
       </w:r>
       <w:r>
         <w:rPr>
@@ -37506,25 +37914,7 @@
           <w:color w:val="000000"/>
           <w:szCs w:val="24"/>
         </w:rPr>
-        <w:t xml:space="preserve">Entrega da </w:t>
-      </w:r>
-      <w:proofErr w:type="gramStart"/>
-      <w:r>
-        <w:rPr>
-          <w:rFonts w:eastAsia="Times New Roman" w:cs="Arial"/>
-          <w:color w:val="000000"/>
-          <w:szCs w:val="24"/>
-        </w:rPr>
-        <w:t>Introdução,  contendo</w:t>
-      </w:r>
-      <w:proofErr w:type="gramEnd"/>
-      <w:r>
-        <w:rPr>
-          <w:rFonts w:eastAsia="Times New Roman" w:cs="Arial"/>
-          <w:color w:val="000000"/>
-          <w:szCs w:val="24"/>
-        </w:rPr>
-        <w:t xml:space="preserve"> as subseções Problematização, Justificativa, Objetivos Geral e Específicos e Procedimentos Metodológicos;</w:t>
+        <w:t>Entrega da Introdução,  contendo as subseções Problematização, Justificativa, Objetivos Geral e Específicos e Procedimentos Metodológicos;</w:t>
       </w:r>
     </w:p>
     <w:p>
@@ -41216,12 +41606,10 @@
         <w:t xml:space="preserve">itação longa, letra em tamanho menor, com recuo de 4 cm, justificado e espacejamento simples. Texto </w:t>
       </w:r>
       <w:proofErr w:type="spellStart"/>
-      <w:proofErr w:type="gramStart"/>
-      <w:r>
-        <w:t>texto</w:t>
-      </w:r>
-      <w:proofErr w:type="spellEnd"/>
-      <w:proofErr w:type="gramEnd"/>
+      <w:r>
+        <w:t>texto</w:t>
+      </w:r>
+      <w:proofErr w:type="spellEnd"/>
       <w:r>
         <w:t xml:space="preserve"> </w:t>
       </w:r>
@@ -41258,12 +41646,10 @@
         <w:t xml:space="preserve">. Texto </w:t>
       </w:r>
       <w:proofErr w:type="spellStart"/>
-      <w:proofErr w:type="gramStart"/>
-      <w:r>
-        <w:t>texto</w:t>
-      </w:r>
-      <w:proofErr w:type="spellEnd"/>
-      <w:proofErr w:type="gramEnd"/>
+      <w:r>
+        <w:t>texto</w:t>
+      </w:r>
+      <w:proofErr w:type="spellEnd"/>
       <w:r>
         <w:t xml:space="preserve"> </w:t>
       </w:r>
@@ -41306,12 +41692,10 @@
         <w:t xml:space="preserve">Texto </w:t>
       </w:r>
       <w:proofErr w:type="spellStart"/>
-      <w:proofErr w:type="gramStart"/>
-      <w:r>
-        <w:t>texto</w:t>
-      </w:r>
-      <w:proofErr w:type="spellEnd"/>
-      <w:proofErr w:type="gramEnd"/>
+      <w:r>
+        <w:t>texto</w:t>
+      </w:r>
+      <w:proofErr w:type="spellEnd"/>
       <w:r>
         <w:t xml:space="preserve"> </w:t>
       </w:r>
@@ -41354,12 +41738,10 @@
         <w:t xml:space="preserve">Texto </w:t>
       </w:r>
       <w:proofErr w:type="spellStart"/>
-      <w:proofErr w:type="gramStart"/>
-      <w:r>
-        <w:t>texto</w:t>
-      </w:r>
-      <w:proofErr w:type="spellEnd"/>
-      <w:proofErr w:type="gramEnd"/>
+      <w:r>
+        <w:t>texto</w:t>
+      </w:r>
+      <w:proofErr w:type="spellEnd"/>
       <w:r>
         <w:t xml:space="preserve"> </w:t>
       </w:r>
@@ -41402,12 +41784,10 @@
         <w:t xml:space="preserve">Texto </w:t>
       </w:r>
       <w:proofErr w:type="spellStart"/>
-      <w:proofErr w:type="gramStart"/>
-      <w:r>
-        <w:t>texto</w:t>
-      </w:r>
-      <w:proofErr w:type="spellEnd"/>
-      <w:proofErr w:type="gramEnd"/>
+      <w:r>
+        <w:t>texto</w:t>
+      </w:r>
+      <w:proofErr w:type="spellEnd"/>
       <w:r>
         <w:t xml:space="preserve"> </w:t>
       </w:r>
@@ -41450,12 +41830,10 @@
         <w:t xml:space="preserve">Texto </w:t>
       </w:r>
       <w:proofErr w:type="spellStart"/>
-      <w:proofErr w:type="gramStart"/>
-      <w:r>
-        <w:t>texto</w:t>
-      </w:r>
-      <w:proofErr w:type="spellEnd"/>
-      <w:proofErr w:type="gramEnd"/>
+      <w:r>
+        <w:t>texto</w:t>
+      </w:r>
+      <w:proofErr w:type="spellEnd"/>
       <w:r>
         <w:t xml:space="preserve"> </w:t>
       </w:r>
@@ -41498,12 +41876,10 @@
         <w:t xml:space="preserve">Texto </w:t>
       </w:r>
       <w:proofErr w:type="spellStart"/>
-      <w:proofErr w:type="gramStart"/>
-      <w:r>
-        <w:t>texto</w:t>
-      </w:r>
-      <w:proofErr w:type="spellEnd"/>
-      <w:proofErr w:type="gramEnd"/>
+      <w:r>
+        <w:t>texto</w:t>
+      </w:r>
+      <w:proofErr w:type="spellEnd"/>
       <w:r>
         <w:t xml:space="preserve"> </w:t>
       </w:r>
@@ -41546,12 +41922,10 @@
         <w:t xml:space="preserve">Texto </w:t>
       </w:r>
       <w:proofErr w:type="spellStart"/>
-      <w:proofErr w:type="gramStart"/>
-      <w:r>
-        <w:t>texto</w:t>
-      </w:r>
-      <w:proofErr w:type="spellEnd"/>
-      <w:proofErr w:type="gramEnd"/>
+      <w:r>
+        <w:t>texto</w:t>
+      </w:r>
+      <w:proofErr w:type="spellEnd"/>
       <w:r>
         <w:t xml:space="preserve"> </w:t>
       </w:r>
@@ -41594,12 +41968,10 @@
         <w:t xml:space="preserve">Texto </w:t>
       </w:r>
       <w:proofErr w:type="spellStart"/>
-      <w:proofErr w:type="gramStart"/>
-      <w:r>
-        <w:t>texto</w:t>
-      </w:r>
-      <w:proofErr w:type="spellEnd"/>
-      <w:proofErr w:type="gramEnd"/>
+      <w:r>
+        <w:t>texto</w:t>
+      </w:r>
+      <w:proofErr w:type="spellEnd"/>
       <w:r>
         <w:t xml:space="preserve"> </w:t>
       </w:r>
@@ -41642,12 +42014,10 @@
         <w:t xml:space="preserve">Texto </w:t>
       </w:r>
       <w:proofErr w:type="spellStart"/>
-      <w:proofErr w:type="gramStart"/>
-      <w:r>
-        <w:t>texto</w:t>
-      </w:r>
-      <w:proofErr w:type="spellEnd"/>
-      <w:proofErr w:type="gramEnd"/>
+      <w:r>
+        <w:t>texto</w:t>
+      </w:r>
+      <w:proofErr w:type="spellEnd"/>
       <w:r>
         <w:t xml:space="preserve"> </w:t>
       </w:r>
@@ -41690,12 +42060,10 @@
         <w:t xml:space="preserve">Texto </w:t>
       </w:r>
       <w:proofErr w:type="spellStart"/>
-      <w:proofErr w:type="gramStart"/>
-      <w:r>
-        <w:t>texto</w:t>
-      </w:r>
-      <w:proofErr w:type="spellEnd"/>
-      <w:proofErr w:type="gramEnd"/>
+      <w:r>
+        <w:t>texto</w:t>
+      </w:r>
+      <w:proofErr w:type="spellEnd"/>
       <w:r>
         <w:t xml:space="preserve"> </w:t>
       </w:r>
@@ -44022,12 +44390,10 @@
         <w:t xml:space="preserve"> </w:t>
       </w:r>
       <w:proofErr w:type="spellStart"/>
-      <w:proofErr w:type="gramStart"/>
-      <w:r>
-        <w:t>texto</w:t>
-      </w:r>
-      <w:proofErr w:type="spellEnd"/>
-      <w:proofErr w:type="gramEnd"/>
+      <w:r>
+        <w:t>texto</w:t>
+      </w:r>
+      <w:proofErr w:type="spellEnd"/>
       <w:r>
         <w:t xml:space="preserve"> </w:t>
       </w:r>
@@ -44332,12 +44698,10 @@
         <w:t xml:space="preserve"> </w:t>
       </w:r>
       <w:proofErr w:type="spellStart"/>
-      <w:proofErr w:type="gramStart"/>
-      <w:r>
-        <w:t>texto</w:t>
-      </w:r>
-      <w:proofErr w:type="spellEnd"/>
-      <w:proofErr w:type="gramEnd"/>
+      <w:r>
+        <w:t>texto</w:t>
+      </w:r>
+      <w:proofErr w:type="spellEnd"/>
       <w:r>
         <w:t xml:space="preserve"> </w:t>
       </w:r>
@@ -45783,12 +46147,10 @@
         <w:t xml:space="preserve"> </w:t>
       </w:r>
       <w:proofErr w:type="spellStart"/>
-      <w:proofErr w:type="gramStart"/>
-      <w:r>
-        <w:t>texto</w:t>
-      </w:r>
-      <w:proofErr w:type="spellEnd"/>
-      <w:proofErr w:type="gramEnd"/>
+      <w:r>
+        <w:t>texto</w:t>
+      </w:r>
+      <w:proofErr w:type="spellEnd"/>
       <w:r>
         <w:t xml:space="preserve"> </w:t>
       </w:r>
@@ -46093,12 +46455,10 @@
         <w:t xml:space="preserve"> </w:t>
       </w:r>
       <w:proofErr w:type="spellStart"/>
-      <w:proofErr w:type="gramStart"/>
-      <w:r>
-        <w:t>texto</w:t>
-      </w:r>
-      <w:proofErr w:type="spellEnd"/>
-      <w:proofErr w:type="gramEnd"/>
+      <w:r>
+        <w:t>texto</w:t>
+      </w:r>
+      <w:proofErr w:type="spellEnd"/>
       <w:r>
         <w:t xml:space="preserve"> </w:t>
       </w:r>
@@ -50009,6 +50369,52 @@
       <w:rFonts w:ascii="Wingdings" w:hAnsi="Wingdings" w:cs="Wingdings"/>
     </w:rPr>
   </w:style>
+  <w:style w:type="table" w:customStyle="1" w:styleId="TableNormal">
+    <w:name w:val="Table Normal"/>
+    <w:uiPriority w:val="2"/>
+    <w:semiHidden/>
+    <w:unhideWhenUsed/>
+    <w:qFormat/>
+    <w:rsid w:val="00DC58AE"/>
+    <w:pPr>
+      <w:widowControl w:val="0"/>
+      <w:autoSpaceDE w:val="0"/>
+      <w:autoSpaceDN w:val="0"/>
+    </w:pPr>
+    <w:rPr>
+      <w:rFonts w:asciiTheme="minorHAnsi" w:eastAsiaTheme="minorHAnsi" w:hAnsiTheme="minorHAnsi" w:cstheme="minorBidi"/>
+      <w:sz w:val="22"/>
+      <w:szCs w:val="22"/>
+    </w:rPr>
+    <w:tblPr>
+      <w:tblInd w:w="0" w:type="dxa"/>
+      <w:tblCellMar>
+        <w:top w:w="0" w:type="dxa"/>
+        <w:left w:w="0" w:type="dxa"/>
+        <w:bottom w:w="0" w:type="dxa"/>
+        <w:right w:w="0" w:type="dxa"/>
+      </w:tblCellMar>
+    </w:tblPr>
+  </w:style>
+  <w:style w:type="paragraph" w:customStyle="1" w:styleId="TableParagraph">
+    <w:name w:val="Table Paragraph"/>
+    <w:basedOn w:val="Normal"/>
+    <w:uiPriority w:val="1"/>
+    <w:qFormat/>
+    <w:rsid w:val="00DC58AE"/>
+    <w:pPr>
+      <w:widowControl w:val="0"/>
+      <w:autoSpaceDE w:val="0"/>
+      <w:autoSpaceDN w:val="0"/>
+      <w:spacing w:line="205" w:lineRule="exact"/>
+      <w:jc w:val="left"/>
+    </w:pPr>
+    <w:rPr>
+      <w:rFonts w:eastAsia="Arial" w:cs="Arial"/>
+      <w:sz w:val="22"/>
+      <w:lang w:val="en-US"/>
+    </w:rPr>
+  </w:style>
 </w:styles>
 </file>
 

</xml_diff>